<commit_message>
bổ sung data cleaning
</commit_message>
<xml_diff>
--- a/Báo cáo chính.docx
+++ b/Báo cáo chính.docx
@@ -1080,7 +1080,7 @@
                                     <pic:cNvPicPr/>
                                   </pic:nvPicPr>
                                   <pic:blipFill>
-                                    <a:blip r:embed="rId10">
+                                    <a:blip r:embed="rId9">
                                       <a:extLst>
                                         <a:ext uri="{28A0092B-C50C-407E-A947-70E740481C1C}">
                                           <a14:useLocalDpi xmlns:a14="http://schemas.microsoft.com/office/drawing/2010/main" val="0"/>
@@ -1475,7 +1475,7 @@
                         <w:pStyle w:val="ListParagraph"/>
                         <w:numPr>
                           <w:ilvl w:val="0"/>
-                          <w:numId w:val="64"/>
+                          <w:numId w:val="5"/>
                         </w:numPr>
                         <w:spacing w:after="0" w:line="300" w:lineRule="atLeast"/>
                         <w:rPr>
@@ -1522,7 +1522,7 @@
                         <w:pStyle w:val="ListParagraph"/>
                         <w:numPr>
                           <w:ilvl w:val="0"/>
-                          <w:numId w:val="64"/>
+                          <w:numId w:val="5"/>
                         </w:numPr>
                         <w:spacing w:after="0" w:line="300" w:lineRule="atLeast"/>
                         <w:rPr>
@@ -1561,7 +1561,7 @@
                         <w:pStyle w:val="ListParagraph"/>
                         <w:numPr>
                           <w:ilvl w:val="0"/>
-                          <w:numId w:val="64"/>
+                          <w:numId w:val="5"/>
                         </w:numPr>
                         <w:spacing w:after="0" w:line="300" w:lineRule="atLeast"/>
                         <w:rPr>
@@ -1607,7 +1607,7 @@
                         <w:pStyle w:val="ListParagraph"/>
                         <w:numPr>
                           <w:ilvl w:val="0"/>
-                          <w:numId w:val="64"/>
+                          <w:numId w:val="5"/>
                         </w:numPr>
                         <w:spacing w:after="0" w:line="300" w:lineRule="atLeast"/>
                         <w:rPr>
@@ -1653,7 +1653,7 @@
                         <w:pStyle w:val="ListParagraph"/>
                         <w:numPr>
                           <w:ilvl w:val="0"/>
-                          <w:numId w:val="64"/>
+                          <w:numId w:val="5"/>
                         </w:numPr>
                         <w:spacing w:after="0" w:line="300" w:lineRule="atLeast"/>
                         <w:rPr>
@@ -1699,7 +1699,7 @@
                         <w:pStyle w:val="ListParagraph"/>
                         <w:numPr>
                           <w:ilvl w:val="0"/>
-                          <w:numId w:val="64"/>
+                          <w:numId w:val="5"/>
                         </w:numPr>
                         <w:spacing w:after="0" w:line="300" w:lineRule="atLeast"/>
                         <w:rPr>
@@ -7895,7 +7895,7 @@
                     <pic:cNvPicPr/>
                   </pic:nvPicPr>
                   <pic:blipFill>
-                    <a:blip r:embed="rId11"/>
+                    <a:blip r:embed="rId10"/>
                     <a:stretch>
                       <a:fillRect/>
                     </a:stretch>
@@ -9702,7 +9702,7 @@
       </w:tblPr>
       <w:tblGrid>
         <w:gridCol w:w="2096"/>
-        <w:gridCol w:w="5582"/>
+        <w:gridCol w:w="6468"/>
       </w:tblGrid>
       <w:tr>
         <w:tc>
@@ -9831,18 +9831,170 @@
             <w:pPr>
               <w:spacing w:line="360" w:lineRule="auto"/>
               <w:rPr>
-                <w:sz w:val="24"/>
-                <w:szCs w:val="24"/>
-              </w:rPr>
-            </w:pPr>
-            <w:r>
-              <w:rPr>
-                <w:color w:val="EE0000"/>
+                <w:color w:val="000000" w:themeColor="text1"/>
                 <w:sz w:val="24"/>
                 <w:szCs w:val="24"/>
                 <w:lang w:val="vi-VN"/>
               </w:rPr>
-              <w:t>Toàn bộ dữ liệu ggosoc sau khi làm sạch(khử trung lặp)</w:t>
+            </w:pPr>
+            <w:r>
+              <w:rPr>
+                <w:color w:val="000000" w:themeColor="text1"/>
+                <w:sz w:val="24"/>
+                <w:szCs w:val="24"/>
+                <w:lang w:val="vi-VN"/>
+              </w:rPr>
+              <w:t>Toàn bộ dữ liệu ggosoc sau khi làm sạch</w:t>
+            </w:r>
+          </w:p>
+          <w:p>
+            <w:pPr>
+              <w:pStyle w:val="ListParagraph"/>
+              <w:numPr>
+                <w:ilvl w:val="0"/>
+                <w:numId w:val="32"/>
+              </w:numPr>
+              <w:spacing w:line="360" w:lineRule="auto"/>
+              <w:rPr>
+                <w:color w:val="000000" w:themeColor="text1"/>
+                <w:sz w:val="24"/>
+                <w:szCs w:val="24"/>
+                <w:lang w:val="vi-VN"/>
+              </w:rPr>
+            </w:pPr>
+            <w:r>
+              <w:rPr>
+                <w:color w:val="000000" w:themeColor="text1"/>
+                <w:sz w:val="24"/>
+                <w:szCs w:val="24"/>
+                <w:lang w:val="vi-VN"/>
+              </w:rPr>
+              <w:t>Xóa dữ liệu trùng lặp</w:t>
+            </w:r>
+          </w:p>
+          <w:p>
+            <w:pPr>
+              <w:pStyle w:val="ListParagraph"/>
+              <w:numPr>
+                <w:ilvl w:val="0"/>
+                <w:numId w:val="32"/>
+              </w:numPr>
+              <w:spacing w:line="360" w:lineRule="auto"/>
+              <w:rPr>
+                <w:color w:val="000000" w:themeColor="text1"/>
+                <w:sz w:val="24"/>
+                <w:szCs w:val="24"/>
+                <w:lang w:val="en-US"/>
+              </w:rPr>
+            </w:pPr>
+            <w:r>
+              <w:rPr>
+                <w:color w:val="000000" w:themeColor="text1"/>
+                <w:sz w:val="24"/>
+                <w:szCs w:val="24"/>
+                <w:lang w:val="en-US"/>
+              </w:rPr>
+              <w:t>Kiểm tra và xử lý giá trị null</w:t>
+            </w:r>
+          </w:p>
+          <w:p>
+            <w:pPr>
+              <w:pStyle w:val="ListParagraph"/>
+              <w:numPr>
+                <w:ilvl w:val="0"/>
+                <w:numId w:val="32"/>
+              </w:numPr>
+              <w:spacing w:line="360" w:lineRule="auto"/>
+              <w:rPr>
+                <w:color w:val="000000" w:themeColor="text1"/>
+                <w:sz w:val="24"/>
+                <w:szCs w:val="24"/>
+                <w:lang w:val="en-US"/>
+              </w:rPr>
+            </w:pPr>
+            <w:r>
+              <w:rPr>
+                <w:color w:val="000000" w:themeColor="text1"/>
+                <w:sz w:val="24"/>
+                <w:szCs w:val="24"/>
+                <w:lang w:val="en-US"/>
+              </w:rPr>
+              <w:t>Chuẩn hóa định dạng ngày tháng (Order Date, Ship Date)</w:t>
+            </w:r>
+          </w:p>
+          <w:p>
+            <w:pPr>
+              <w:pStyle w:val="ListParagraph"/>
+              <w:numPr>
+                <w:ilvl w:val="0"/>
+                <w:numId w:val="32"/>
+              </w:numPr>
+              <w:spacing w:line="360" w:lineRule="auto"/>
+              <w:rPr>
+                <w:color w:val="000000" w:themeColor="text1"/>
+                <w:sz w:val="24"/>
+                <w:szCs w:val="24"/>
+                <w:lang w:val="en-US"/>
+              </w:rPr>
+            </w:pPr>
+            <w:r>
+              <w:rPr>
+                <w:color w:val="000000" w:themeColor="text1"/>
+                <w:sz w:val="24"/>
+                <w:szCs w:val="24"/>
+                <w:lang w:val="en-US"/>
+              </w:rPr>
+              <w:t>Chuyển đổi kiểu dữ liệu phù hợp</w:t>
+            </w:r>
+          </w:p>
+          <w:p>
+            <w:pPr>
+              <w:pStyle w:val="ListParagraph"/>
+              <w:numPr>
+                <w:ilvl w:val="0"/>
+                <w:numId w:val="32"/>
+              </w:numPr>
+              <w:spacing w:line="360" w:lineRule="auto"/>
+              <w:rPr>
+                <w:color w:val="000000" w:themeColor="text1"/>
+                <w:sz w:val="24"/>
+                <w:szCs w:val="24"/>
+                <w:lang w:val="en-US"/>
+              </w:rPr>
+            </w:pPr>
+            <w:r>
+              <w:rPr>
+                <w:color w:val="000000" w:themeColor="text1"/>
+                <w:sz w:val="24"/>
+                <w:szCs w:val="24"/>
+                <w:lang w:val="en-US"/>
+              </w:rPr>
+              <w:t>Kiểm tra các giá trị bất thường (outliers)</w:t>
+            </w:r>
+          </w:p>
+          <w:p>
+            <w:pPr>
+              <w:pStyle w:val="ListParagraph"/>
+              <w:numPr>
+                <w:ilvl w:val="0"/>
+                <w:numId w:val="32"/>
+              </w:numPr>
+              <w:spacing w:line="360" w:lineRule="auto"/>
+              <w:rPr>
+                <w:color w:val="000000" w:themeColor="text1"/>
+                <w:sz w:val="24"/>
+                <w:szCs w:val="24"/>
+                <w:lang w:val="en-US"/>
+              </w:rPr>
+            </w:pPr>
+            <w:r>
+              <w:rPr>
+                <w:color w:val="000000" w:themeColor="text1"/>
+                <w:sz w:val="24"/>
+                <w:szCs w:val="24"/>
+                <w:lang w:val="en-US"/>
+              </w:rPr>
+              <w:t>Loại bỏ các cột không phục vụ phân tích</w:t>
             </w:r>
           </w:p>
         </w:tc>
@@ -9940,6 +10092,7 @@
           <w:sz w:val="24"/>
           <w:szCs w:val="24"/>
         </w:rPr>
+        <w:lastRenderedPageBreak/>
         <w:t>Phạm vi kỹ thuật theo kế hoạch ban đầu:</w:t>
       </w:r>
     </w:p>
@@ -10855,6 +11008,7 @@
                 <w:sz w:val="24"/>
                 <w:szCs w:val="24"/>
               </w:rPr>
+              <w:lastRenderedPageBreak/>
               <w:t>Schema Integrity</w:t>
             </w:r>
           </w:p>
@@ -11077,7 +11231,6 @@
           <w:sz w:val="24"/>
           <w:szCs w:val="24"/>
         </w:rPr>
-        <w:lastRenderedPageBreak/>
         <w:t>LÝ</w:t>
       </w:r>
       <w:r>
@@ -12037,6 +12190,7 @@
                 <w:sz w:val="24"/>
                 <w:szCs w:val="24"/>
               </w:rPr>
+              <w:lastRenderedPageBreak/>
               <w:t>fact_sales</w:t>
             </w:r>
           </w:p>
@@ -12456,7 +12610,6 @@
                 <w:sz w:val="24"/>
                 <w:szCs w:val="24"/>
               </w:rPr>
-              <w:lastRenderedPageBreak/>
               <w:t>agg_rfm_segments</w:t>
             </w:r>
           </w:p>
@@ -12646,6 +12799,254 @@
         </w:rPr>
         <w:t xml:space="preserve"> → Chỉ số chính</w:t>
       </w:r>
+    </w:p>
+    <w:p>
+      <w:pPr>
+        <w:rPr>
+          <w:lang w:val="en-US"/>
+        </w:rPr>
+      </w:pPr>
+      <w:r>
+        <w:rPr>
+          <w:lang w:val="en-US"/>
+        </w:rPr>
+        <w:t xml:space="preserve">Quy trình xử lý dữ liệu </w:t>
+      </w:r>
+      <w:r>
+        <w:rPr>
+          <w:b/>
+          <w:bCs/>
+          <w:lang w:val="en-US"/>
+        </w:rPr>
+        <w:t>(Data Pipeline):</w:t>
+      </w:r>
+    </w:p>
+    <w:p>
+      <w:pPr>
+        <w:pStyle w:val="ListParagraph"/>
+        <w:numPr>
+          <w:ilvl w:val="0"/>
+          <w:numId w:val="33"/>
+        </w:numPr>
+        <w:rPr>
+          <w:lang w:val="en-US"/>
+        </w:rPr>
+      </w:pPr>
+      <w:r>
+        <w:rPr>
+          <w:b/>
+          <w:bCs/>
+          <w:lang w:val="en-US"/>
+        </w:rPr>
+        <w:t>Extract:</w:t>
+      </w:r>
+      <w:r>
+        <w:rPr>
+          <w:lang w:val="en-US"/>
+        </w:rPr>
+        <w:t xml:space="preserve"> Thu thập dữ liệu từ file CSV Global Superstore.</w:t>
+      </w:r>
+    </w:p>
+    <w:p>
+      <w:pPr>
+        <w:pStyle w:val="ListParagraph"/>
+        <w:numPr>
+          <w:ilvl w:val="0"/>
+          <w:numId w:val="33"/>
+        </w:numPr>
+        <w:rPr>
+          <w:b/>
+          <w:bCs/>
+          <w:lang w:val="en-US"/>
+        </w:rPr>
+      </w:pPr>
+      <w:r>
+        <w:rPr>
+          <w:b/>
+          <w:bCs/>
+          <w:lang w:val="en-US"/>
+        </w:rPr>
+        <w:t>Transform:</w:t>
+      </w:r>
+    </w:p>
+    <w:p>
+      <w:pPr>
+        <w:pStyle w:val="ListParagraph"/>
+        <w:numPr>
+          <w:ilvl w:val="0"/>
+          <w:numId w:val="34"/>
+        </w:numPr>
+        <w:rPr>
+          <w:lang w:val="en-US"/>
+        </w:rPr>
+      </w:pPr>
+      <w:r>
+        <w:rPr>
+          <w:lang w:val="en-US"/>
+        </w:rPr>
+        <w:t>Loại bỏ dữ liệu trùng lặp</w:t>
+      </w:r>
+    </w:p>
+    <w:p>
+      <w:pPr>
+        <w:pStyle w:val="ListParagraph"/>
+        <w:numPr>
+          <w:ilvl w:val="0"/>
+          <w:numId w:val="34"/>
+        </w:numPr>
+        <w:rPr>
+          <w:lang w:val="en-US"/>
+        </w:rPr>
+      </w:pPr>
+      <w:r>
+        <w:rPr>
+          <w:lang w:val="en-US"/>
+        </w:rPr>
+        <w:t>Xử lý giá trị thiếu</w:t>
+      </w:r>
+    </w:p>
+    <w:p>
+      <w:pPr>
+        <w:pStyle w:val="ListParagraph"/>
+        <w:numPr>
+          <w:ilvl w:val="0"/>
+          <w:numId w:val="34"/>
+        </w:numPr>
+        <w:rPr>
+          <w:lang w:val="en-US"/>
+        </w:rPr>
+      </w:pPr>
+      <w:r>
+        <w:rPr>
+          <w:lang w:val="en-US"/>
+        </w:rPr>
+        <w:t>Chuẩn hóa định dạng ngày tháng</w:t>
+      </w:r>
+    </w:p>
+    <w:p>
+      <w:pPr>
+        <w:pStyle w:val="ListParagraph"/>
+        <w:numPr>
+          <w:ilvl w:val="0"/>
+          <w:numId w:val="34"/>
+        </w:numPr>
+        <w:rPr>
+          <w:lang w:val="en-US"/>
+        </w:rPr>
+      </w:pPr>
+      <w:r>
+        <w:rPr>
+          <w:lang w:val="en-US"/>
+        </w:rPr>
+        <w:t>Chuẩn hóa kiểu dữ liệu</w:t>
+      </w:r>
+    </w:p>
+    <w:p>
+      <w:pPr>
+        <w:pStyle w:val="ListParagraph"/>
+        <w:numPr>
+          <w:ilvl w:val="0"/>
+          <w:numId w:val="34"/>
+        </w:numPr>
+        <w:rPr>
+          <w:lang w:val="en-US"/>
+        </w:rPr>
+      </w:pPr>
+      <w:r>
+        <w:rPr>
+          <w:lang w:val="en-US"/>
+        </w:rPr>
+        <w:t>Loại bỏ các cột không cần thiết</w:t>
+      </w:r>
+    </w:p>
+    <w:p>
+      <w:pPr>
+        <w:pStyle w:val="ListParagraph"/>
+        <w:numPr>
+          <w:ilvl w:val="0"/>
+          <w:numId w:val="33"/>
+        </w:numPr>
+        <w:rPr>
+          <w:b/>
+          <w:bCs/>
+          <w:lang w:val="en-US"/>
+        </w:rPr>
+      </w:pPr>
+      <w:r>
+        <w:rPr>
+          <w:b/>
+          <w:bCs/>
+          <w:lang w:val="en-US"/>
+        </w:rPr>
+        <w:t>Load:</w:t>
+      </w:r>
+    </w:p>
+    <w:p>
+      <w:pPr>
+        <w:pStyle w:val="ListParagraph"/>
+        <w:numPr>
+          <w:ilvl w:val="0"/>
+          <w:numId w:val="35"/>
+        </w:numPr>
+        <w:rPr>
+          <w:lang w:val="en-US"/>
+        </w:rPr>
+      </w:pPr>
+      <w:r>
+        <w:rPr>
+          <w:lang w:val="en-US"/>
+        </w:rPr>
+        <w:t>Lưu dữ liệu đã làm sạch vào cơ sở dữ liệu (hoặc file chuẩn hóa)</w:t>
+      </w:r>
+    </w:p>
+    <w:p>
+      <w:pPr>
+        <w:pStyle w:val="ListParagraph"/>
+        <w:numPr>
+          <w:ilvl w:val="0"/>
+          <w:numId w:val="33"/>
+        </w:numPr>
+        <w:rPr>
+          <w:b/>
+          <w:bCs/>
+          <w:lang w:val="en-US"/>
+        </w:rPr>
+      </w:pPr>
+      <w:r>
+        <w:rPr>
+          <w:b/>
+          <w:bCs/>
+          <w:lang w:val="en-US"/>
+        </w:rPr>
+        <w:t>Visualization:</w:t>
+      </w:r>
+    </w:p>
+    <w:p>
+      <w:pPr>
+        <w:pStyle w:val="ListParagraph"/>
+        <w:numPr>
+          <w:ilvl w:val="0"/>
+          <w:numId w:val="35"/>
+        </w:numPr>
+        <w:rPr>
+          <w:lang w:val="en-US"/>
+        </w:rPr>
+      </w:pPr>
+      <w:r>
+        <w:rPr>
+          <w:lang w:val="en-US"/>
+        </w:rPr>
+        <w:t>Xây dựng Dashboard trên Power BI phục vụ phân tích</w:t>
+      </w:r>
+    </w:p>
+    <w:p>
+      <w:pPr>
+        <w:pStyle w:val="ListParagraph"/>
+        <w:ind w:left="0"/>
+        <w:rPr>
+          <w:lang w:val="en-US"/>
+        </w:rPr>
+      </w:pPr>
     </w:p>
     <w:bookmarkEnd w:id="3"/>
     <w:p>
@@ -12752,6 +13153,7 @@
           <w:szCs w:val="24"/>
           <w:lang w:val="en-US"/>
         </w:rPr>
+        <w:lastRenderedPageBreak/>
         <w:t>Chương này trình bày tổng quan về dự án phân tích dữ liệu bán lẻ dựa trên bộ dữ liệu Global Superstore.</w:t>
       </w:r>
     </w:p>
@@ -12962,7 +13364,6 @@
           <w:bCs/>
           <w:lang w:val="en-US"/>
         </w:rPr>
-        <w:lastRenderedPageBreak/>
         <w:t>Chương 2: Phân tích yêu cầu</w:t>
       </w:r>
     </w:p>
@@ -13141,6 +13542,7 @@
           <w:szCs w:val="24"/>
           <w:lang w:val="en-US"/>
         </w:rPr>
+        <w:lastRenderedPageBreak/>
         <w:t>Tập trung vào các vấn đề cốt lõi:</w:t>
       </w:r>
     </w:p>
@@ -13419,7 +13821,6 @@
           <w:szCs w:val="24"/>
           <w:lang w:val="en-US"/>
         </w:rPr>
-        <w:lastRenderedPageBreak/>
         <w:t>35 trường dữ liệu sau làm sạch</w:t>
       </w:r>
     </w:p>
@@ -13591,6 +13992,7 @@
           <w:szCs w:val="24"/>
           <w:lang w:val="en-US"/>
         </w:rPr>
+        <w:lastRenderedPageBreak/>
         <w:t>eda.py</w:t>
       </w:r>
       <w:r>
@@ -13860,7 +14262,6 @@
           <w:szCs w:val="24"/>
           <w:lang w:val="en-US"/>
         </w:rPr>
-        <w:lastRenderedPageBreak/>
         <w:pict w14:anchorId="2645F806">
           <v:rect id="_x0000_i1027" style="width:0;height:1.5pt" o:hralign="center" o:hrstd="t" o:hr="t" fillcolor="#a0a0a0" stroked="f"/>
         </w:pict>
@@ -14045,6 +14446,7 @@
           <w:szCs w:val="24"/>
           <w:lang w:val="en-US"/>
         </w:rPr>
+        <w:lastRenderedPageBreak/>
         <w:t>Executive Overview Dashboard</w:t>
       </w:r>
     </w:p>
@@ -14313,7 +14715,6 @@
           <w:szCs w:val="24"/>
           <w:lang w:val="en-US"/>
         </w:rPr>
-        <w:lastRenderedPageBreak/>
         <w:t>Dataset chuẩn hóa 35 fields</w:t>
       </w:r>
     </w:p>
@@ -14504,6 +14905,7 @@
           <w:szCs w:val="24"/>
           <w:lang w:val="en-US"/>
         </w:rPr>
+        <w:lastRenderedPageBreak/>
         <w:t>Dashboard load tức thời</w:t>
       </w:r>
     </w:p>
@@ -14770,7 +15172,6 @@
           <w:szCs w:val="24"/>
           <w:lang w:val="en-US"/>
         </w:rPr>
-        <w:lastRenderedPageBreak/>
         <w:t>Tư duy phân tích dựa trên dữ liệu thực tế</w:t>
       </w:r>
     </w:p>
@@ -15245,6 +15646,7 @@
                 <w:szCs w:val="24"/>
                 <w:lang w:val="en-US"/>
               </w:rPr>
+              <w:lastRenderedPageBreak/>
               <w:t>1.1</w:t>
             </w:r>
           </w:p>
@@ -17120,7 +17522,6 @@
                 <w:szCs w:val="24"/>
                 <w:lang w:val="en-US"/>
               </w:rPr>
-              <w:lastRenderedPageBreak/>
               <w:t>3.3</w:t>
             </w:r>
           </w:p>
@@ -20570,7 +20971,6 @@
           <w:szCs w:val="32"/>
           <w:lang w:val="vi-VN"/>
         </w:rPr>
-        <w:lastRenderedPageBreak/>
         <w:t xml:space="preserve">Chương </w:t>
       </w:r>
       <w:r>
@@ -20807,6 +21207,7 @@
           <w:sz w:val="24"/>
           <w:szCs w:val="24"/>
         </w:rPr>
+        <w:lastRenderedPageBreak/>
         <w:t>c) Công nghệ &amp; Quyết định công nghệ:</w:t>
       </w:r>
     </w:p>
@@ -21005,7 +21406,6 @@
         <w:jc w:val="left"/>
       </w:pPr>
       <w:r>
-        <w:lastRenderedPageBreak/>
         <w:t>Thông qua bộ dữ liệu Global Superstore, chúng ta có cơ hội bóc trần sự thật: Đi tìm "những kẻ ngốn tiền" ẩn sau lớp vỏ bọc doanh thu khổng lồ bằng dữ liệu thực.</w:t>
       </w:r>
     </w:p>
@@ -21159,6 +21559,7 @@
           <w:b/>
           <w:bCs/>
         </w:rPr>
+        <w:lastRenderedPageBreak/>
         <w:t>Layer 4 - Modeling:</w:t>
       </w:r>
       <w:r>
@@ -21285,7 +21686,6 @@
           <w:sz w:val="28"/>
           <w:szCs w:val="28"/>
         </w:rPr>
-        <w:lastRenderedPageBreak/>
         <w:t>GIẢI</w:t>
       </w:r>
       <w:r>
@@ -21863,6 +22263,7 @@
                 <w:sz w:val="24"/>
                 <w:szCs w:val="24"/>
               </w:rPr>
+              <w:lastRenderedPageBreak/>
               <w:t>STT</w:t>
             </w:r>
           </w:p>
@@ -23105,7 +23506,6 @@
                 <w:sz w:val="24"/>
                 <w:szCs w:val="24"/>
               </w:rPr>
-              <w:lastRenderedPageBreak/>
               <w:t>14</w:t>
             </w:r>
           </w:p>
@@ -24500,6 +24900,7 @@
                 <w:sz w:val="24"/>
                 <w:szCs w:val="24"/>
               </w:rPr>
+              <w:lastRenderedPageBreak/>
               <w:t>30</w:t>
             </w:r>
           </w:p>
@@ -25142,7 +25543,6 @@
           <w:szCs w:val="24"/>
           <w:lang w:val="vi-VN"/>
         </w:rPr>
-        <w:lastRenderedPageBreak/>
         <w:t>Bộ dữ liệu hiện tại còn 3</w:t>
       </w:r>
       <w:r>
@@ -25380,8 +25780,8 @@
       <w:bookmarkEnd w:id="8"/>
     </w:p>
     <w:sectPr>
-      <w:headerReference w:type="default" r:id="rId12"/>
-      <w:footerReference w:type="default" r:id="rId13"/>
+      <w:headerReference w:type="default" r:id="rId11"/>
+      <w:footerReference w:type="default" r:id="rId12"/>
       <w:pgSz w:w="12240" w:h="15840"/>
       <w:pgMar w:top="1440" w:right="1440" w:bottom="1440" w:left="1440" w:header="720" w:footer="720" w:gutter="0"/>
       <w:pgNumType w:start="0"/>
@@ -25798,6 +26198,119 @@
     </w:lvl>
   </w:abstractNum>
   <w:abstractNum w:abstractNumId="1" w15:restartNumberingAfterBreak="0">
+    <w:nsid w:val="138A3B5C"/>
+    <w:multiLevelType w:val="hybridMultilevel"/>
+    <w:tmpl w:val="74E4E912"/>
+    <w:lvl w:ilvl="0" w:tplc="04090001">
+      <w:start w:val="1"/>
+      <w:numFmt w:val="bullet"/>
+      <w:lvlText w:val=""/>
+      <w:lvlJc w:val="left"/>
+      <w:pPr>
+        <w:ind w:left="1800" w:hanging="360"/>
+      </w:pPr>
+      <w:rPr>
+        <w:rFonts w:ascii="Symbol" w:hAnsi="Symbol" w:hint="default"/>
+      </w:rPr>
+    </w:lvl>
+    <w:lvl w:ilvl="1" w:tplc="04090003" w:tentative="1">
+      <w:start w:val="1"/>
+      <w:numFmt w:val="bullet"/>
+      <w:lvlText w:val="o"/>
+      <w:lvlJc w:val="left"/>
+      <w:pPr>
+        <w:ind w:left="2520" w:hanging="360"/>
+      </w:pPr>
+      <w:rPr>
+        <w:rFonts w:ascii="Courier New" w:hAnsi="Courier New" w:cs="Courier New" w:hint="default"/>
+      </w:rPr>
+    </w:lvl>
+    <w:lvl w:ilvl="2" w:tplc="04090005" w:tentative="1">
+      <w:start w:val="1"/>
+      <w:numFmt w:val="bullet"/>
+      <w:lvlText w:val=""/>
+      <w:lvlJc w:val="left"/>
+      <w:pPr>
+        <w:ind w:left="3240" w:hanging="360"/>
+      </w:pPr>
+      <w:rPr>
+        <w:rFonts w:ascii="Wingdings" w:hAnsi="Wingdings" w:hint="default"/>
+      </w:rPr>
+    </w:lvl>
+    <w:lvl w:ilvl="3" w:tplc="04090001" w:tentative="1">
+      <w:start w:val="1"/>
+      <w:numFmt w:val="bullet"/>
+      <w:lvlText w:val=""/>
+      <w:lvlJc w:val="left"/>
+      <w:pPr>
+        <w:ind w:left="3960" w:hanging="360"/>
+      </w:pPr>
+      <w:rPr>
+        <w:rFonts w:ascii="Symbol" w:hAnsi="Symbol" w:hint="default"/>
+      </w:rPr>
+    </w:lvl>
+    <w:lvl w:ilvl="4" w:tplc="04090003" w:tentative="1">
+      <w:start w:val="1"/>
+      <w:numFmt w:val="bullet"/>
+      <w:lvlText w:val="o"/>
+      <w:lvlJc w:val="left"/>
+      <w:pPr>
+        <w:ind w:left="4680" w:hanging="360"/>
+      </w:pPr>
+      <w:rPr>
+        <w:rFonts w:ascii="Courier New" w:hAnsi="Courier New" w:cs="Courier New" w:hint="default"/>
+      </w:rPr>
+    </w:lvl>
+    <w:lvl w:ilvl="5" w:tplc="04090005" w:tentative="1">
+      <w:start w:val="1"/>
+      <w:numFmt w:val="bullet"/>
+      <w:lvlText w:val=""/>
+      <w:lvlJc w:val="left"/>
+      <w:pPr>
+        <w:ind w:left="5400" w:hanging="360"/>
+      </w:pPr>
+      <w:rPr>
+        <w:rFonts w:ascii="Wingdings" w:hAnsi="Wingdings" w:hint="default"/>
+      </w:rPr>
+    </w:lvl>
+    <w:lvl w:ilvl="6" w:tplc="04090001" w:tentative="1">
+      <w:start w:val="1"/>
+      <w:numFmt w:val="bullet"/>
+      <w:lvlText w:val=""/>
+      <w:lvlJc w:val="left"/>
+      <w:pPr>
+        <w:ind w:left="6120" w:hanging="360"/>
+      </w:pPr>
+      <w:rPr>
+        <w:rFonts w:ascii="Symbol" w:hAnsi="Symbol" w:hint="default"/>
+      </w:rPr>
+    </w:lvl>
+    <w:lvl w:ilvl="7" w:tplc="04090003" w:tentative="1">
+      <w:start w:val="1"/>
+      <w:numFmt w:val="bullet"/>
+      <w:lvlText w:val="o"/>
+      <w:lvlJc w:val="left"/>
+      <w:pPr>
+        <w:ind w:left="6840" w:hanging="360"/>
+      </w:pPr>
+      <w:rPr>
+        <w:rFonts w:ascii="Courier New" w:hAnsi="Courier New" w:cs="Courier New" w:hint="default"/>
+      </w:rPr>
+    </w:lvl>
+    <w:lvl w:ilvl="8" w:tplc="04090005" w:tentative="1">
+      <w:start w:val="1"/>
+      <w:numFmt w:val="bullet"/>
+      <w:lvlText w:val=""/>
+      <w:lvlJc w:val="left"/>
+      <w:pPr>
+        <w:ind w:left="7560" w:hanging="360"/>
+      </w:pPr>
+      <w:rPr>
+        <w:rFonts w:ascii="Wingdings" w:hAnsi="Wingdings" w:hint="default"/>
+      </w:rPr>
+    </w:lvl>
+  </w:abstractNum>
+  <w:abstractNum w:abstractNumId="2" w15:restartNumberingAfterBreak="0">
     <w:nsid w:val="16561204"/>
     <w:multiLevelType w:val="multilevel"/>
     <w:tmpl w:val="8582600C"/>
@@ -25907,7 +26420,7 @@
       </w:rPr>
     </w:lvl>
   </w:abstractNum>
-  <w:abstractNum w:abstractNumId="2" w15:restartNumberingAfterBreak="0">
+  <w:abstractNum w:abstractNumId="3" w15:restartNumberingAfterBreak="0">
     <w:nsid w:val="18A17CBB"/>
     <w:multiLevelType w:val="multilevel"/>
     <w:tmpl w:val="AEF0BE26"/>
@@ -26056,7 +26569,7 @@
       </w:rPr>
     </w:lvl>
   </w:abstractNum>
-  <w:abstractNum w:abstractNumId="3" w15:restartNumberingAfterBreak="0">
+  <w:abstractNum w:abstractNumId="4" w15:restartNumberingAfterBreak="0">
     <w:nsid w:val="1B6A70E8"/>
     <w:multiLevelType w:val="hybridMultilevel"/>
     <w:tmpl w:val="643A82F8"/>
@@ -26169,7 +26682,7 @@
       </w:rPr>
     </w:lvl>
   </w:abstractNum>
-  <w:abstractNum w:abstractNumId="4" w15:restartNumberingAfterBreak="0">
+  <w:abstractNum w:abstractNumId="5" w15:restartNumberingAfterBreak="0">
     <w:nsid w:val="22F55BE6"/>
     <w:multiLevelType w:val="multilevel"/>
     <w:tmpl w:val="B82CFBB4"/>
@@ -26255,7 +26768,7 @@
       </w:pPr>
     </w:lvl>
   </w:abstractNum>
-  <w:abstractNum w:abstractNumId="5" w15:restartNumberingAfterBreak="0">
+  <w:abstractNum w:abstractNumId="6" w15:restartNumberingAfterBreak="0">
     <w:nsid w:val="29CE7007"/>
     <w:multiLevelType w:val="multilevel"/>
     <w:tmpl w:val="70CE10DC"/>
@@ -26344,7 +26857,7 @@
       </w:pPr>
     </w:lvl>
   </w:abstractNum>
-  <w:abstractNum w:abstractNumId="6" w15:restartNumberingAfterBreak="0">
+  <w:abstractNum w:abstractNumId="7" w15:restartNumberingAfterBreak="0">
     <w:nsid w:val="29EE3E76"/>
     <w:multiLevelType w:val="multilevel"/>
     <w:tmpl w:val="06E24CB0"/>
@@ -26493,7 +27006,7 @@
       </w:rPr>
     </w:lvl>
   </w:abstractNum>
-  <w:abstractNum w:abstractNumId="7" w15:restartNumberingAfterBreak="0">
+  <w:abstractNum w:abstractNumId="8" w15:restartNumberingAfterBreak="0">
     <w:nsid w:val="2A506B7B"/>
     <w:multiLevelType w:val="hybridMultilevel"/>
     <w:tmpl w:val="2C6201BC"/>
@@ -26606,7 +27119,7 @@
       </w:rPr>
     </w:lvl>
   </w:abstractNum>
-  <w:abstractNum w:abstractNumId="8" w15:restartNumberingAfterBreak="0">
+  <w:abstractNum w:abstractNumId="9" w15:restartNumberingAfterBreak="0">
     <w:nsid w:val="30072BF1"/>
     <w:multiLevelType w:val="multilevel"/>
     <w:tmpl w:val="E2D49ABE"/>
@@ -26755,7 +27268,7 @@
       </w:rPr>
     </w:lvl>
   </w:abstractNum>
-  <w:abstractNum w:abstractNumId="9" w15:restartNumberingAfterBreak="0">
+  <w:abstractNum w:abstractNumId="10" w15:restartNumberingAfterBreak="0">
     <w:nsid w:val="322A22C0"/>
     <w:multiLevelType w:val="multilevel"/>
     <w:tmpl w:val="AC0A7BB6"/>
@@ -26904,7 +27417,7 @@
       </w:rPr>
     </w:lvl>
   </w:abstractNum>
-  <w:abstractNum w:abstractNumId="10" w15:restartNumberingAfterBreak="0">
+  <w:abstractNum w:abstractNumId="11" w15:restartNumberingAfterBreak="0">
     <w:nsid w:val="33A50757"/>
     <w:multiLevelType w:val="hybridMultilevel"/>
     <w:tmpl w:val="DCE0F874"/>
@@ -26993,7 +27506,7 @@
       </w:pPr>
     </w:lvl>
   </w:abstractNum>
-  <w:abstractNum w:abstractNumId="11" w15:restartNumberingAfterBreak="0">
+  <w:abstractNum w:abstractNumId="12" w15:restartNumberingAfterBreak="0">
     <w:nsid w:val="361B6C4D"/>
     <w:multiLevelType w:val="multilevel"/>
     <w:tmpl w:val="4E5A3F06"/>
@@ -27142,7 +27655,7 @@
       </w:rPr>
     </w:lvl>
   </w:abstractNum>
-  <w:abstractNum w:abstractNumId="12" w15:restartNumberingAfterBreak="0">
+  <w:abstractNum w:abstractNumId="13" w15:restartNumberingAfterBreak="0">
     <w:nsid w:val="38C104E3"/>
     <w:multiLevelType w:val="multilevel"/>
     <w:tmpl w:val="387A128A"/>
@@ -27291,7 +27804,7 @@
       </w:rPr>
     </w:lvl>
   </w:abstractNum>
-  <w:abstractNum w:abstractNumId="13" w15:restartNumberingAfterBreak="0">
+  <w:abstractNum w:abstractNumId="14" w15:restartNumberingAfterBreak="0">
     <w:nsid w:val="39E54560"/>
     <w:multiLevelType w:val="multilevel"/>
     <w:tmpl w:val="7D021362"/>
@@ -27440,7 +27953,7 @@
       </w:rPr>
     </w:lvl>
   </w:abstractNum>
-  <w:abstractNum w:abstractNumId="14" w15:restartNumberingAfterBreak="0">
+  <w:abstractNum w:abstractNumId="15" w15:restartNumberingAfterBreak="0">
     <w:nsid w:val="3C7928DC"/>
     <w:multiLevelType w:val="multilevel"/>
     <w:tmpl w:val="2376EA8A"/>
@@ -27553,7 +28066,7 @@
       </w:rPr>
     </w:lvl>
   </w:abstractNum>
-  <w:abstractNum w:abstractNumId="15" w15:restartNumberingAfterBreak="0">
+  <w:abstractNum w:abstractNumId="16" w15:restartNumberingAfterBreak="0">
     <w:nsid w:val="3D616A2B"/>
     <w:multiLevelType w:val="multilevel"/>
     <w:tmpl w:val="2376EA8A"/>
@@ -27666,7 +28179,7 @@
       </w:rPr>
     </w:lvl>
   </w:abstractNum>
-  <w:abstractNum w:abstractNumId="16" w15:restartNumberingAfterBreak="0">
+  <w:abstractNum w:abstractNumId="17" w15:restartNumberingAfterBreak="0">
     <w:nsid w:val="3DC60A85"/>
     <w:multiLevelType w:val="multilevel"/>
     <w:tmpl w:val="86EA5DF6"/>
@@ -27815,7 +28328,7 @@
       </w:rPr>
     </w:lvl>
   </w:abstractNum>
-  <w:abstractNum w:abstractNumId="17" w15:restartNumberingAfterBreak="0">
+  <w:abstractNum w:abstractNumId="18" w15:restartNumberingAfterBreak="0">
     <w:nsid w:val="3E4C1F96"/>
     <w:multiLevelType w:val="multilevel"/>
     <w:tmpl w:val="F5B60606"/>
@@ -27964,7 +28477,120 @@
       </w:rPr>
     </w:lvl>
   </w:abstractNum>
-  <w:abstractNum w:abstractNumId="18" w15:restartNumberingAfterBreak="0">
+  <w:abstractNum w:abstractNumId="19" w15:restartNumberingAfterBreak="0">
+    <w:nsid w:val="45464C28"/>
+    <w:multiLevelType w:val="hybridMultilevel"/>
+    <w:tmpl w:val="A8DA4E26"/>
+    <w:lvl w:ilvl="0" w:tplc="04090001">
+      <w:start w:val="1"/>
+      <w:numFmt w:val="bullet"/>
+      <w:lvlText w:val=""/>
+      <w:lvlJc w:val="left"/>
+      <w:pPr>
+        <w:ind w:left="1800" w:hanging="360"/>
+      </w:pPr>
+      <w:rPr>
+        <w:rFonts w:ascii="Symbol" w:hAnsi="Symbol" w:hint="default"/>
+      </w:rPr>
+    </w:lvl>
+    <w:lvl w:ilvl="1" w:tplc="04090003" w:tentative="1">
+      <w:start w:val="1"/>
+      <w:numFmt w:val="bullet"/>
+      <w:lvlText w:val="o"/>
+      <w:lvlJc w:val="left"/>
+      <w:pPr>
+        <w:ind w:left="2520" w:hanging="360"/>
+      </w:pPr>
+      <w:rPr>
+        <w:rFonts w:ascii="Courier New" w:hAnsi="Courier New" w:cs="Courier New" w:hint="default"/>
+      </w:rPr>
+    </w:lvl>
+    <w:lvl w:ilvl="2" w:tplc="04090005" w:tentative="1">
+      <w:start w:val="1"/>
+      <w:numFmt w:val="bullet"/>
+      <w:lvlText w:val=""/>
+      <w:lvlJc w:val="left"/>
+      <w:pPr>
+        <w:ind w:left="3240" w:hanging="360"/>
+      </w:pPr>
+      <w:rPr>
+        <w:rFonts w:ascii="Wingdings" w:hAnsi="Wingdings" w:hint="default"/>
+      </w:rPr>
+    </w:lvl>
+    <w:lvl w:ilvl="3" w:tplc="04090001" w:tentative="1">
+      <w:start w:val="1"/>
+      <w:numFmt w:val="bullet"/>
+      <w:lvlText w:val=""/>
+      <w:lvlJc w:val="left"/>
+      <w:pPr>
+        <w:ind w:left="3960" w:hanging="360"/>
+      </w:pPr>
+      <w:rPr>
+        <w:rFonts w:ascii="Symbol" w:hAnsi="Symbol" w:hint="default"/>
+      </w:rPr>
+    </w:lvl>
+    <w:lvl w:ilvl="4" w:tplc="04090003" w:tentative="1">
+      <w:start w:val="1"/>
+      <w:numFmt w:val="bullet"/>
+      <w:lvlText w:val="o"/>
+      <w:lvlJc w:val="left"/>
+      <w:pPr>
+        <w:ind w:left="4680" w:hanging="360"/>
+      </w:pPr>
+      <w:rPr>
+        <w:rFonts w:ascii="Courier New" w:hAnsi="Courier New" w:cs="Courier New" w:hint="default"/>
+      </w:rPr>
+    </w:lvl>
+    <w:lvl w:ilvl="5" w:tplc="04090005" w:tentative="1">
+      <w:start w:val="1"/>
+      <w:numFmt w:val="bullet"/>
+      <w:lvlText w:val=""/>
+      <w:lvlJc w:val="left"/>
+      <w:pPr>
+        <w:ind w:left="5400" w:hanging="360"/>
+      </w:pPr>
+      <w:rPr>
+        <w:rFonts w:ascii="Wingdings" w:hAnsi="Wingdings" w:hint="default"/>
+      </w:rPr>
+    </w:lvl>
+    <w:lvl w:ilvl="6" w:tplc="04090001" w:tentative="1">
+      <w:start w:val="1"/>
+      <w:numFmt w:val="bullet"/>
+      <w:lvlText w:val=""/>
+      <w:lvlJc w:val="left"/>
+      <w:pPr>
+        <w:ind w:left="6120" w:hanging="360"/>
+      </w:pPr>
+      <w:rPr>
+        <w:rFonts w:ascii="Symbol" w:hAnsi="Symbol" w:hint="default"/>
+      </w:rPr>
+    </w:lvl>
+    <w:lvl w:ilvl="7" w:tplc="04090003" w:tentative="1">
+      <w:start w:val="1"/>
+      <w:numFmt w:val="bullet"/>
+      <w:lvlText w:val="o"/>
+      <w:lvlJc w:val="left"/>
+      <w:pPr>
+        <w:ind w:left="6840" w:hanging="360"/>
+      </w:pPr>
+      <w:rPr>
+        <w:rFonts w:ascii="Courier New" w:hAnsi="Courier New" w:cs="Courier New" w:hint="default"/>
+      </w:rPr>
+    </w:lvl>
+    <w:lvl w:ilvl="8" w:tplc="04090005" w:tentative="1">
+      <w:start w:val="1"/>
+      <w:numFmt w:val="bullet"/>
+      <w:lvlText w:val=""/>
+      <w:lvlJc w:val="left"/>
+      <w:pPr>
+        <w:ind w:left="7560" w:hanging="360"/>
+      </w:pPr>
+      <w:rPr>
+        <w:rFonts w:ascii="Wingdings" w:hAnsi="Wingdings" w:hint="default"/>
+      </w:rPr>
+    </w:lvl>
+  </w:abstractNum>
+  <w:abstractNum w:abstractNumId="20" w15:restartNumberingAfterBreak="0">
     <w:nsid w:val="494A5FAE"/>
     <w:multiLevelType w:val="multilevel"/>
     <w:tmpl w:val="DFE04BCE"/>
@@ -28113,7 +28739,7 @@
       </w:rPr>
     </w:lvl>
   </w:abstractNum>
-  <w:abstractNum w:abstractNumId="19" w15:restartNumberingAfterBreak="0">
+  <w:abstractNum w:abstractNumId="21" w15:restartNumberingAfterBreak="0">
     <w:nsid w:val="4BDA3EB0"/>
     <w:multiLevelType w:val="hybridMultilevel"/>
     <w:tmpl w:val="2B98EC22"/>
@@ -28226,7 +28852,7 @@
       </w:rPr>
     </w:lvl>
   </w:abstractNum>
-  <w:abstractNum w:abstractNumId="20" w15:restartNumberingAfterBreak="0">
+  <w:abstractNum w:abstractNumId="22" w15:restartNumberingAfterBreak="0">
     <w:nsid w:val="50631EB1"/>
     <w:multiLevelType w:val="multilevel"/>
     <w:tmpl w:val="3952496E"/>
@@ -28375,7 +29001,7 @@
       </w:rPr>
     </w:lvl>
   </w:abstractNum>
-  <w:abstractNum w:abstractNumId="21" w15:restartNumberingAfterBreak="0">
+  <w:abstractNum w:abstractNumId="23" w15:restartNumberingAfterBreak="0">
     <w:nsid w:val="572D2F75"/>
     <w:multiLevelType w:val="multilevel"/>
     <w:tmpl w:val="C41E6BFA"/>
@@ -28488,7 +29114,7 @@
       </w:rPr>
     </w:lvl>
   </w:abstractNum>
-  <w:abstractNum w:abstractNumId="22" w15:restartNumberingAfterBreak="0">
+  <w:abstractNum w:abstractNumId="24" w15:restartNumberingAfterBreak="0">
     <w:nsid w:val="5A470D04"/>
     <w:multiLevelType w:val="multilevel"/>
     <w:tmpl w:val="FDFC4820"/>
@@ -28601,7 +29227,7 @@
       </w:rPr>
     </w:lvl>
   </w:abstractNum>
-  <w:abstractNum w:abstractNumId="23" w15:restartNumberingAfterBreak="0">
+  <w:abstractNum w:abstractNumId="25" w15:restartNumberingAfterBreak="0">
     <w:nsid w:val="5B2C79EF"/>
     <w:multiLevelType w:val="multilevel"/>
     <w:tmpl w:val="1A161174"/>
@@ -28750,7 +29376,124 @@
       </w:rPr>
     </w:lvl>
   </w:abstractNum>
-  <w:abstractNum w:abstractNumId="24" w15:restartNumberingAfterBreak="0">
+  <w:abstractNum w:abstractNumId="26" w15:restartNumberingAfterBreak="0">
+    <w:nsid w:val="60613781"/>
+    <w:multiLevelType w:val="multilevel"/>
+    <w:tmpl w:val="12E6481A"/>
+    <w:lvl w:ilvl="0">
+      <w:start w:val="1"/>
+      <w:numFmt w:val="decimal"/>
+      <w:lvlText w:val="%1."/>
+      <w:lvlJc w:val="left"/>
+      <w:pPr>
+        <w:tabs>
+          <w:tab w:val="num" w:pos="720"/>
+        </w:tabs>
+        <w:ind w:left="720" w:hanging="360"/>
+      </w:pPr>
+    </w:lvl>
+    <w:lvl w:ilvl="1">
+      <w:start w:val="1"/>
+      <w:numFmt w:val="bullet"/>
+      <w:lvlText w:val="o"/>
+      <w:lvlJc w:val="left"/>
+      <w:pPr>
+        <w:tabs>
+          <w:tab w:val="num" w:pos="1440"/>
+        </w:tabs>
+        <w:ind w:left="1440" w:hanging="360"/>
+      </w:pPr>
+      <w:rPr>
+        <w:rFonts w:ascii="Courier New" w:hAnsi="Courier New" w:hint="default"/>
+        <w:sz w:val="20"/>
+      </w:rPr>
+    </w:lvl>
+    <w:lvl w:ilvl="2" w:tentative="1">
+      <w:start w:val="1"/>
+      <w:numFmt w:val="decimal"/>
+      <w:lvlText w:val="%3."/>
+      <w:lvlJc w:val="left"/>
+      <w:pPr>
+        <w:tabs>
+          <w:tab w:val="num" w:pos="2160"/>
+        </w:tabs>
+        <w:ind w:left="2160" w:hanging="360"/>
+      </w:pPr>
+    </w:lvl>
+    <w:lvl w:ilvl="3" w:tentative="1">
+      <w:start w:val="1"/>
+      <w:numFmt w:val="decimal"/>
+      <w:lvlText w:val="%4."/>
+      <w:lvlJc w:val="left"/>
+      <w:pPr>
+        <w:tabs>
+          <w:tab w:val="num" w:pos="2880"/>
+        </w:tabs>
+        <w:ind w:left="2880" w:hanging="360"/>
+      </w:pPr>
+    </w:lvl>
+    <w:lvl w:ilvl="4" w:tentative="1">
+      <w:start w:val="1"/>
+      <w:numFmt w:val="decimal"/>
+      <w:lvlText w:val="%5."/>
+      <w:lvlJc w:val="left"/>
+      <w:pPr>
+        <w:tabs>
+          <w:tab w:val="num" w:pos="3600"/>
+        </w:tabs>
+        <w:ind w:left="3600" w:hanging="360"/>
+      </w:pPr>
+    </w:lvl>
+    <w:lvl w:ilvl="5" w:tentative="1">
+      <w:start w:val="1"/>
+      <w:numFmt w:val="decimal"/>
+      <w:lvlText w:val="%6."/>
+      <w:lvlJc w:val="left"/>
+      <w:pPr>
+        <w:tabs>
+          <w:tab w:val="num" w:pos="4320"/>
+        </w:tabs>
+        <w:ind w:left="4320" w:hanging="360"/>
+      </w:pPr>
+    </w:lvl>
+    <w:lvl w:ilvl="6" w:tentative="1">
+      <w:start w:val="1"/>
+      <w:numFmt w:val="decimal"/>
+      <w:lvlText w:val="%7."/>
+      <w:lvlJc w:val="left"/>
+      <w:pPr>
+        <w:tabs>
+          <w:tab w:val="num" w:pos="5040"/>
+        </w:tabs>
+        <w:ind w:left="5040" w:hanging="360"/>
+      </w:pPr>
+    </w:lvl>
+    <w:lvl w:ilvl="7" w:tentative="1">
+      <w:start w:val="1"/>
+      <w:numFmt w:val="decimal"/>
+      <w:lvlText w:val="%8."/>
+      <w:lvlJc w:val="left"/>
+      <w:pPr>
+        <w:tabs>
+          <w:tab w:val="num" w:pos="5760"/>
+        </w:tabs>
+        <w:ind w:left="5760" w:hanging="360"/>
+      </w:pPr>
+    </w:lvl>
+    <w:lvl w:ilvl="8" w:tentative="1">
+      <w:start w:val="1"/>
+      <w:numFmt w:val="decimal"/>
+      <w:lvlText w:val="%9."/>
+      <w:lvlJc w:val="left"/>
+      <w:pPr>
+        <w:tabs>
+          <w:tab w:val="num" w:pos="6480"/>
+        </w:tabs>
+        <w:ind w:left="6480" w:hanging="360"/>
+      </w:pPr>
+    </w:lvl>
+  </w:abstractNum>
+  <w:abstractNum w:abstractNumId="27" w15:restartNumberingAfterBreak="0">
     <w:nsid w:val="64027927"/>
     <w:multiLevelType w:val="multilevel"/>
     <w:tmpl w:val="57B085F4"/>
@@ -28899,7 +29642,7 @@
       </w:rPr>
     </w:lvl>
   </w:abstractNum>
-  <w:abstractNum w:abstractNumId="25" w15:restartNumberingAfterBreak="0">
+  <w:abstractNum w:abstractNumId="28" w15:restartNumberingAfterBreak="0">
     <w:nsid w:val="65540C24"/>
     <w:multiLevelType w:val="multilevel"/>
     <w:tmpl w:val="E55EE344"/>
@@ -29048,7 +29791,7 @@
       </w:rPr>
     </w:lvl>
   </w:abstractNum>
-  <w:abstractNum w:abstractNumId="26" w15:restartNumberingAfterBreak="0">
+  <w:abstractNum w:abstractNumId="29" w15:restartNumberingAfterBreak="0">
     <w:nsid w:val="66B753F0"/>
     <w:multiLevelType w:val="multilevel"/>
     <w:tmpl w:val="D46A757A"/>
@@ -29197,7 +29940,7 @@
       </w:rPr>
     </w:lvl>
   </w:abstractNum>
-  <w:abstractNum w:abstractNumId="27" w15:restartNumberingAfterBreak="0">
+  <w:abstractNum w:abstractNumId="30" w15:restartNumberingAfterBreak="0">
     <w:nsid w:val="687514B8"/>
     <w:multiLevelType w:val="multilevel"/>
     <w:tmpl w:val="100E2ECA"/>
@@ -29346,7 +30089,7 @@
       </w:rPr>
     </w:lvl>
   </w:abstractNum>
-  <w:abstractNum w:abstractNumId="28" w15:restartNumberingAfterBreak="0">
+  <w:abstractNum w:abstractNumId="31" w15:restartNumberingAfterBreak="0">
     <w:nsid w:val="7019437D"/>
     <w:multiLevelType w:val="multilevel"/>
     <w:tmpl w:val="C5D4C900"/>
@@ -29462,7 +30205,7 @@
       </w:rPr>
     </w:lvl>
   </w:abstractNum>
-  <w:abstractNum w:abstractNumId="29" w15:restartNumberingAfterBreak="0">
+  <w:abstractNum w:abstractNumId="32" w15:restartNumberingAfterBreak="0">
     <w:nsid w:val="7AAC71E0"/>
     <w:multiLevelType w:val="multilevel"/>
     <w:tmpl w:val="F544C93C"/>
@@ -29611,94 +30354,335 @@
       </w:rPr>
     </w:lvl>
   </w:abstractNum>
+  <w:abstractNum w:abstractNumId="33" w15:restartNumberingAfterBreak="0">
+    <w:nsid w:val="7DC66BBE"/>
+    <w:multiLevelType w:val="hybridMultilevel"/>
+    <w:tmpl w:val="27A09F56"/>
+    <w:lvl w:ilvl="0" w:tplc="04090001">
+      <w:start w:val="1"/>
+      <w:numFmt w:val="bullet"/>
+      <w:lvlText w:val=""/>
+      <w:lvlJc w:val="left"/>
+      <w:pPr>
+        <w:ind w:left="720" w:hanging="360"/>
+      </w:pPr>
+      <w:rPr>
+        <w:rFonts w:ascii="Symbol" w:hAnsi="Symbol" w:hint="default"/>
+      </w:rPr>
+    </w:lvl>
+    <w:lvl w:ilvl="1" w:tplc="04090003" w:tentative="1">
+      <w:start w:val="1"/>
+      <w:numFmt w:val="bullet"/>
+      <w:lvlText w:val="o"/>
+      <w:lvlJc w:val="left"/>
+      <w:pPr>
+        <w:ind w:left="1440" w:hanging="360"/>
+      </w:pPr>
+      <w:rPr>
+        <w:rFonts w:ascii="Courier New" w:hAnsi="Courier New" w:cs="Courier New" w:hint="default"/>
+      </w:rPr>
+    </w:lvl>
+    <w:lvl w:ilvl="2" w:tplc="04090005" w:tentative="1">
+      <w:start w:val="1"/>
+      <w:numFmt w:val="bullet"/>
+      <w:lvlText w:val=""/>
+      <w:lvlJc w:val="left"/>
+      <w:pPr>
+        <w:ind w:left="2160" w:hanging="360"/>
+      </w:pPr>
+      <w:rPr>
+        <w:rFonts w:ascii="Wingdings" w:hAnsi="Wingdings" w:hint="default"/>
+      </w:rPr>
+    </w:lvl>
+    <w:lvl w:ilvl="3" w:tplc="04090001" w:tentative="1">
+      <w:start w:val="1"/>
+      <w:numFmt w:val="bullet"/>
+      <w:lvlText w:val=""/>
+      <w:lvlJc w:val="left"/>
+      <w:pPr>
+        <w:ind w:left="2880" w:hanging="360"/>
+      </w:pPr>
+      <w:rPr>
+        <w:rFonts w:ascii="Symbol" w:hAnsi="Symbol" w:hint="default"/>
+      </w:rPr>
+    </w:lvl>
+    <w:lvl w:ilvl="4" w:tplc="04090003" w:tentative="1">
+      <w:start w:val="1"/>
+      <w:numFmt w:val="bullet"/>
+      <w:lvlText w:val="o"/>
+      <w:lvlJc w:val="left"/>
+      <w:pPr>
+        <w:ind w:left="3600" w:hanging="360"/>
+      </w:pPr>
+      <w:rPr>
+        <w:rFonts w:ascii="Courier New" w:hAnsi="Courier New" w:cs="Courier New" w:hint="default"/>
+      </w:rPr>
+    </w:lvl>
+    <w:lvl w:ilvl="5" w:tplc="04090005" w:tentative="1">
+      <w:start w:val="1"/>
+      <w:numFmt w:val="bullet"/>
+      <w:lvlText w:val=""/>
+      <w:lvlJc w:val="left"/>
+      <w:pPr>
+        <w:ind w:left="4320" w:hanging="360"/>
+      </w:pPr>
+      <w:rPr>
+        <w:rFonts w:ascii="Wingdings" w:hAnsi="Wingdings" w:hint="default"/>
+      </w:rPr>
+    </w:lvl>
+    <w:lvl w:ilvl="6" w:tplc="04090001" w:tentative="1">
+      <w:start w:val="1"/>
+      <w:numFmt w:val="bullet"/>
+      <w:lvlText w:val=""/>
+      <w:lvlJc w:val="left"/>
+      <w:pPr>
+        <w:ind w:left="5040" w:hanging="360"/>
+      </w:pPr>
+      <w:rPr>
+        <w:rFonts w:ascii="Symbol" w:hAnsi="Symbol" w:hint="default"/>
+      </w:rPr>
+    </w:lvl>
+    <w:lvl w:ilvl="7" w:tplc="04090003" w:tentative="1">
+      <w:start w:val="1"/>
+      <w:numFmt w:val="bullet"/>
+      <w:lvlText w:val="o"/>
+      <w:lvlJc w:val="left"/>
+      <w:pPr>
+        <w:ind w:left="5760" w:hanging="360"/>
+      </w:pPr>
+      <w:rPr>
+        <w:rFonts w:ascii="Courier New" w:hAnsi="Courier New" w:cs="Courier New" w:hint="default"/>
+      </w:rPr>
+    </w:lvl>
+    <w:lvl w:ilvl="8" w:tplc="04090005" w:tentative="1">
+      <w:start w:val="1"/>
+      <w:numFmt w:val="bullet"/>
+      <w:lvlText w:val=""/>
+      <w:lvlJc w:val="left"/>
+      <w:pPr>
+        <w:ind w:left="6480" w:hanging="360"/>
+      </w:pPr>
+      <w:rPr>
+        <w:rFonts w:ascii="Wingdings" w:hAnsi="Wingdings" w:hint="default"/>
+      </w:rPr>
+    </w:lvl>
+  </w:abstractNum>
+  <w:abstractNum w:abstractNumId="34" w15:restartNumberingAfterBreak="0">
+    <w:nsid w:val="7EB40885"/>
+    <w:multiLevelType w:val="hybridMultilevel"/>
+    <w:tmpl w:val="F6D86172"/>
+    <w:lvl w:ilvl="0" w:tplc="04090001">
+      <w:start w:val="1"/>
+      <w:numFmt w:val="bullet"/>
+      <w:lvlText w:val=""/>
+      <w:lvlJc w:val="left"/>
+      <w:pPr>
+        <w:ind w:left="720" w:hanging="360"/>
+      </w:pPr>
+      <w:rPr>
+        <w:rFonts w:ascii="Symbol" w:hAnsi="Symbol" w:hint="default"/>
+      </w:rPr>
+    </w:lvl>
+    <w:lvl w:ilvl="1" w:tplc="04090003" w:tentative="1">
+      <w:start w:val="1"/>
+      <w:numFmt w:val="bullet"/>
+      <w:lvlText w:val="o"/>
+      <w:lvlJc w:val="left"/>
+      <w:pPr>
+        <w:ind w:left="1440" w:hanging="360"/>
+      </w:pPr>
+      <w:rPr>
+        <w:rFonts w:ascii="Courier New" w:hAnsi="Courier New" w:cs="Courier New" w:hint="default"/>
+      </w:rPr>
+    </w:lvl>
+    <w:lvl w:ilvl="2" w:tplc="04090005" w:tentative="1">
+      <w:start w:val="1"/>
+      <w:numFmt w:val="bullet"/>
+      <w:lvlText w:val=""/>
+      <w:lvlJc w:val="left"/>
+      <w:pPr>
+        <w:ind w:left="2160" w:hanging="360"/>
+      </w:pPr>
+      <w:rPr>
+        <w:rFonts w:ascii="Wingdings" w:hAnsi="Wingdings" w:hint="default"/>
+      </w:rPr>
+    </w:lvl>
+    <w:lvl w:ilvl="3" w:tplc="04090001" w:tentative="1">
+      <w:start w:val="1"/>
+      <w:numFmt w:val="bullet"/>
+      <w:lvlText w:val=""/>
+      <w:lvlJc w:val="left"/>
+      <w:pPr>
+        <w:ind w:left="2880" w:hanging="360"/>
+      </w:pPr>
+      <w:rPr>
+        <w:rFonts w:ascii="Symbol" w:hAnsi="Symbol" w:hint="default"/>
+      </w:rPr>
+    </w:lvl>
+    <w:lvl w:ilvl="4" w:tplc="04090003" w:tentative="1">
+      <w:start w:val="1"/>
+      <w:numFmt w:val="bullet"/>
+      <w:lvlText w:val="o"/>
+      <w:lvlJc w:val="left"/>
+      <w:pPr>
+        <w:ind w:left="3600" w:hanging="360"/>
+      </w:pPr>
+      <w:rPr>
+        <w:rFonts w:ascii="Courier New" w:hAnsi="Courier New" w:cs="Courier New" w:hint="default"/>
+      </w:rPr>
+    </w:lvl>
+    <w:lvl w:ilvl="5" w:tplc="04090005" w:tentative="1">
+      <w:start w:val="1"/>
+      <w:numFmt w:val="bullet"/>
+      <w:lvlText w:val=""/>
+      <w:lvlJc w:val="left"/>
+      <w:pPr>
+        <w:ind w:left="4320" w:hanging="360"/>
+      </w:pPr>
+      <w:rPr>
+        <w:rFonts w:ascii="Wingdings" w:hAnsi="Wingdings" w:hint="default"/>
+      </w:rPr>
+    </w:lvl>
+    <w:lvl w:ilvl="6" w:tplc="04090001" w:tentative="1">
+      <w:start w:val="1"/>
+      <w:numFmt w:val="bullet"/>
+      <w:lvlText w:val=""/>
+      <w:lvlJc w:val="left"/>
+      <w:pPr>
+        <w:ind w:left="5040" w:hanging="360"/>
+      </w:pPr>
+      <w:rPr>
+        <w:rFonts w:ascii="Symbol" w:hAnsi="Symbol" w:hint="default"/>
+      </w:rPr>
+    </w:lvl>
+    <w:lvl w:ilvl="7" w:tplc="04090003" w:tentative="1">
+      <w:start w:val="1"/>
+      <w:numFmt w:val="bullet"/>
+      <w:lvlText w:val="o"/>
+      <w:lvlJc w:val="left"/>
+      <w:pPr>
+        <w:ind w:left="5760" w:hanging="360"/>
+      </w:pPr>
+      <w:rPr>
+        <w:rFonts w:ascii="Courier New" w:hAnsi="Courier New" w:cs="Courier New" w:hint="default"/>
+      </w:rPr>
+    </w:lvl>
+    <w:lvl w:ilvl="8" w:tplc="04090005" w:tentative="1">
+      <w:start w:val="1"/>
+      <w:numFmt w:val="bullet"/>
+      <w:lvlText w:val=""/>
+      <w:lvlJc w:val="left"/>
+      <w:pPr>
+        <w:ind w:left="6480" w:hanging="360"/>
+      </w:pPr>
+      <w:rPr>
+        <w:rFonts w:ascii="Wingdings" w:hAnsi="Wingdings" w:hint="default"/>
+      </w:rPr>
+    </w:lvl>
+  </w:abstractNum>
   <w:num w:numId="1" w16cid:durableId="11423171">
+    <w:abstractNumId w:val="31"/>
+  </w:num>
+  <w:num w:numId="2" w16cid:durableId="2072117257">
+    <w:abstractNumId w:val="5"/>
+  </w:num>
+  <w:num w:numId="3" w16cid:durableId="749084407">
+    <w:abstractNumId w:val="24"/>
+  </w:num>
+  <w:num w:numId="4" w16cid:durableId="1660648760">
+    <w:abstractNumId w:val="23"/>
+  </w:num>
+  <w:num w:numId="5" w16cid:durableId="1314482577">
+    <w:abstractNumId w:val="4"/>
+  </w:num>
+  <w:num w:numId="6" w16cid:durableId="1910337122">
+    <w:abstractNumId w:val="11"/>
+  </w:num>
+  <w:num w:numId="7" w16cid:durableId="1977685934">
+    <w:abstractNumId w:val="8"/>
+  </w:num>
+  <w:num w:numId="8" w16cid:durableId="442968601">
+    <w:abstractNumId w:val="6"/>
+  </w:num>
+  <w:num w:numId="9" w16cid:durableId="903415421">
+    <w:abstractNumId w:val="29"/>
+  </w:num>
+  <w:num w:numId="10" w16cid:durableId="821191211">
+    <w:abstractNumId w:val="7"/>
+  </w:num>
+  <w:num w:numId="11" w16cid:durableId="1015349646">
+    <w:abstractNumId w:val="20"/>
+  </w:num>
+  <w:num w:numId="12" w16cid:durableId="2095515606">
+    <w:abstractNumId w:val="21"/>
+  </w:num>
+  <w:num w:numId="13" w16cid:durableId="1073043454">
+    <w:abstractNumId w:val="30"/>
+  </w:num>
+  <w:num w:numId="14" w16cid:durableId="696002016">
+    <w:abstractNumId w:val="27"/>
+  </w:num>
+  <w:num w:numId="15" w16cid:durableId="1077823692">
+    <w:abstractNumId w:val="13"/>
+  </w:num>
+  <w:num w:numId="16" w16cid:durableId="1527215684">
+    <w:abstractNumId w:val="32"/>
+  </w:num>
+  <w:num w:numId="17" w16cid:durableId="707997089">
     <w:abstractNumId w:val="28"/>
   </w:num>
-  <w:num w:numId="2" w16cid:durableId="2072117257">
-    <w:abstractNumId w:val="4"/>
+  <w:num w:numId="18" w16cid:durableId="902057253">
+    <w:abstractNumId w:val="10"/>
   </w:num>
-  <w:num w:numId="3" w16cid:durableId="749084407">
+  <w:num w:numId="19" w16cid:durableId="291444167">
+    <w:abstractNumId w:val="17"/>
+  </w:num>
+  <w:num w:numId="20" w16cid:durableId="1861972416">
+    <w:abstractNumId w:val="14"/>
+  </w:num>
+  <w:num w:numId="21" w16cid:durableId="1901672075">
+    <w:abstractNumId w:val="9"/>
+  </w:num>
+  <w:num w:numId="22" w16cid:durableId="633220099">
+    <w:abstractNumId w:val="12"/>
+  </w:num>
+  <w:num w:numId="23" w16cid:durableId="503864174">
+    <w:abstractNumId w:val="3"/>
+  </w:num>
+  <w:num w:numId="24" w16cid:durableId="765228938">
     <w:abstractNumId w:val="22"/>
   </w:num>
-  <w:num w:numId="4" w16cid:durableId="1660648760">
-    <w:abstractNumId w:val="21"/>
-  </w:num>
-  <w:num w:numId="5" w16cid:durableId="1314482577">
-    <w:abstractNumId w:val="3"/>
-  </w:num>
-  <w:num w:numId="6" w16cid:durableId="1910337122">
-    <w:abstractNumId w:val="10"/>
-  </w:num>
-  <w:num w:numId="7" w16cid:durableId="1977685934">
-    <w:abstractNumId w:val="7"/>
-  </w:num>
-  <w:num w:numId="8" w16cid:durableId="442968601">
-    <w:abstractNumId w:val="5"/>
-  </w:num>
-  <w:num w:numId="9" w16cid:durableId="903415421">
-    <w:abstractNumId w:val="26"/>
-  </w:num>
-  <w:num w:numId="10" w16cid:durableId="821191211">
-    <w:abstractNumId w:val="6"/>
-  </w:num>
-  <w:num w:numId="11" w16cid:durableId="1015349646">
+  <w:num w:numId="25" w16cid:durableId="1277903781">
     <w:abstractNumId w:val="18"/>
   </w:num>
-  <w:num w:numId="12" w16cid:durableId="2095515606">
-    <w:abstractNumId w:val="19"/>
-  </w:num>
-  <w:num w:numId="13" w16cid:durableId="1073043454">
-    <w:abstractNumId w:val="27"/>
-  </w:num>
-  <w:num w:numId="14" w16cid:durableId="696002016">
-    <w:abstractNumId w:val="24"/>
-  </w:num>
-  <w:num w:numId="15" w16cid:durableId="1077823692">
-    <w:abstractNumId w:val="12"/>
-  </w:num>
-  <w:num w:numId="16" w16cid:durableId="1527215684">
-    <w:abstractNumId w:val="29"/>
-  </w:num>
-  <w:num w:numId="17" w16cid:durableId="707997089">
+  <w:num w:numId="26" w16cid:durableId="1975283011">
     <w:abstractNumId w:val="25"/>
-  </w:num>
-  <w:num w:numId="18" w16cid:durableId="902057253">
-    <w:abstractNumId w:val="9"/>
-  </w:num>
-  <w:num w:numId="19" w16cid:durableId="291444167">
-    <w:abstractNumId w:val="16"/>
-  </w:num>
-  <w:num w:numId="20" w16cid:durableId="1861972416">
-    <w:abstractNumId w:val="13"/>
-  </w:num>
-  <w:num w:numId="21" w16cid:durableId="1901672075">
-    <w:abstractNumId w:val="8"/>
-  </w:num>
-  <w:num w:numId="22" w16cid:durableId="633220099">
-    <w:abstractNumId w:val="11"/>
-  </w:num>
-  <w:num w:numId="23" w16cid:durableId="503864174">
-    <w:abstractNumId w:val="2"/>
-  </w:num>
-  <w:num w:numId="24" w16cid:durableId="765228938">
-    <w:abstractNumId w:val="20"/>
-  </w:num>
-  <w:num w:numId="25" w16cid:durableId="1277903781">
-    <w:abstractNumId w:val="17"/>
-  </w:num>
-  <w:num w:numId="26" w16cid:durableId="1975283011">
-    <w:abstractNumId w:val="23"/>
   </w:num>
   <w:num w:numId="27" w16cid:durableId="1984967396">
     <w:abstractNumId w:val="0"/>
   </w:num>
   <w:num w:numId="28" w16cid:durableId="1014305943">
-    <w:abstractNumId w:val="14"/>
+    <w:abstractNumId w:val="15"/>
   </w:num>
   <w:num w:numId="29" w16cid:durableId="728656103">
-    <w:abstractNumId w:val="15"/>
+    <w:abstractNumId w:val="16"/>
   </w:num>
   <w:num w:numId="30" w16cid:durableId="1454207395">
+    <w:abstractNumId w:val="2"/>
+  </w:num>
+  <w:num w:numId="31" w16cid:durableId="223834726">
+    <w:abstractNumId w:val="33"/>
+  </w:num>
+  <w:num w:numId="32" w16cid:durableId="1974015306">
+    <w:abstractNumId w:val="34"/>
+  </w:num>
+  <w:num w:numId="33" w16cid:durableId="1379015520">
+    <w:abstractNumId w:val="26"/>
+  </w:num>
+  <w:num w:numId="34" w16cid:durableId="1286615434">
+    <w:abstractNumId w:val="19"/>
+  </w:num>
+  <w:num w:numId="35" w16cid:durableId="1868909025">
     <w:abstractNumId w:val="1"/>
   </w:num>
   <w:numIdMacAtCleanup w:val="30"/>
@@ -31452,28 +32436,28 @@
 </file>
 
 <file path=customXml/item1.xml><?xml version="1.0" encoding="utf-8"?>
+<b:Sources xmlns:b="http://schemas.openxmlformats.org/officeDocument/2006/bibliography" xmlns="http://schemas.openxmlformats.org/officeDocument/2006/bibliography" SelectedStyle="\APASixthEditionOfficeOnline.xsl" StyleName="APA" Version="6"/>
+</file>
+
+<file path=customXml/item2.xml><?xml version="1.0" encoding="utf-8"?>
 <go:gDocsCustomXmlDataStorage xmlns:go="http://customooxmlschemas.google.com/" xmlns:r="http://schemas.openxmlformats.org/officeDocument/2006/relationships" uri="GoogleDocsCustomDataVersion2">
   <go:docsCustomData xmlns:go="http://customooxmlschemas.google.com/" roundtripDataSignature="AMtx7mgiPnSzeFcphxz7x95siPLEGky12A==">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</go:docsCustomData>
 </go:gDocsCustomXmlDataStorage>
 </file>
 
-<file path=customXml/item2.xml><?xml version="1.0" encoding="utf-8"?>
-<b:Sources xmlns:b="http://schemas.openxmlformats.org/officeDocument/2006/bibliography" xmlns="http://schemas.openxmlformats.org/officeDocument/2006/bibliography" SelectedStyle="\APASixthEditionOfficeOnline.xsl" StyleName="APA" Version="6"/>
+<file path=customXml/itemProps1.xml><?xml version="1.0" encoding="utf-8"?>
+<ds:datastoreItem xmlns:ds="http://schemas.openxmlformats.org/officeDocument/2006/customXml" ds:itemID="{6BA7E6F1-37ED-4F0B-9095-9991D41BCB91}">
+  <ds:schemaRefs>
+    <ds:schemaRef ds:uri="http://schemas.openxmlformats.org/officeDocument/2006/bibliography"/>
+  </ds:schemaRefs>
+</ds:datastoreItem>
 </file>
 
-<file path=customXml/itemProps1.xml><?xml version="1.0" encoding="utf-8"?>
+<file path=customXml/itemProps2.xml><?xml version="1.0" encoding="utf-8"?>
 <ds:datastoreItem xmlns:ds="http://schemas.openxmlformats.org/officeDocument/2006/customXml" ds:itemID="{11111111-1234-1234-1234-123412341234}">
   <ds:schemaRefs>
     <ds:schemaRef ds:uri="http://customooxmlschemas.google.com/"/>
     <ds:schemaRef ds:uri="http://schemas.openxmlformats.org/officeDocument/2006/relationships"/>
   </ds:schemaRefs>
 </ds:datastoreItem>
-</file>
-
-<file path=customXml/itemProps2.xml><?xml version="1.0" encoding="utf-8"?>
-<ds:datastoreItem xmlns:ds="http://schemas.openxmlformats.org/officeDocument/2006/customXml" ds:itemID="{6BA7E6F1-37ED-4F0B-9095-9991D41BCB91}">
-  <ds:schemaRefs>
-    <ds:schemaRef ds:uri="http://schemas.openxmlformats.org/officeDocument/2006/bibliography"/>
-  </ds:schemaRefs>
-</ds:datastoreItem>
 </file>
</xml_diff>